<commit_message>
Sistemato codice per popolamento DB
</commit_message>
<xml_diff>
--- a/Docs/MAADB.docx
+++ b/Docs/MAADB.docx
@@ -925,403 +925,386 @@
           <w:sz w:val="36"/>
         </w:rPr>
       </w:pPr>
+    </w:p>
+    <w:p>
+      <w:pPr>
+        <w:ind w:left="360"/>
+        <w:rPr>
+          <w:rFonts w:ascii="Times New Roman" w:hAnsi="Times New Roman" w:cs="Times New Roman"/>
+          <w:sz w:val="36"/>
+          <w:u w:val="single"/>
+        </w:rPr>
+      </w:pPr>
+      <w:r>
+        <w:rPr>
+          <w:rFonts w:ascii="Times New Roman" w:hAnsi="Times New Roman" w:cs="Times New Roman"/>
+          <w:b/>
+          <w:sz w:val="36"/>
+          <w:u w:val="single"/>
+        </w:rPr>
+        <w:t xml:space="preserve">Tabella conteggi </w:t>
+      </w:r>
+      <w:proofErr w:type="spellStart"/>
+      <w:r>
+        <w:rPr>
+          <w:rFonts w:ascii="Times New Roman" w:hAnsi="Times New Roman" w:cs="Times New Roman"/>
+          <w:b/>
+          <w:sz w:val="36"/>
+          <w:u w:val="single"/>
+        </w:rPr>
+        <w:t>hashtag</w:t>
+      </w:r>
+      <w:proofErr w:type="spellEnd"/>
+      <w:r>
+        <w:rPr>
+          <w:rFonts w:ascii="Times New Roman" w:hAnsi="Times New Roman" w:cs="Times New Roman"/>
+          <w:sz w:val="36"/>
+          <w:u w:val="single"/>
+        </w:rPr>
+        <w:t xml:space="preserve"> INNESTATO</w:t>
+      </w:r>
+    </w:p>
+    <w:p>
+      <w:pPr>
+        <w:ind w:left="360"/>
+        <w:rPr>
+          <w:rFonts w:ascii="Times New Roman" w:hAnsi="Times New Roman" w:cs="Times New Roman"/>
+          <w:sz w:val="36"/>
+        </w:rPr>
+      </w:pPr>
+      <w:proofErr w:type="spellStart"/>
+      <w:r>
+        <w:rPr>
+          <w:rFonts w:ascii="Times New Roman" w:hAnsi="Times New Roman" w:cs="Times New Roman"/>
+          <w:sz w:val="36"/>
+        </w:rPr>
+        <w:t>Hashtag</w:t>
+      </w:r>
+      <w:proofErr w:type="spellEnd"/>
+      <w:r>
+        <w:rPr>
+          <w:rFonts w:ascii="Times New Roman" w:hAnsi="Times New Roman" w:cs="Times New Roman"/>
+          <w:sz w:val="36"/>
+        </w:rPr>
+        <w:t xml:space="preserve">, sentimento, </w:t>
+      </w:r>
+      <w:proofErr w:type="spellStart"/>
+      <w:r>
+        <w:rPr>
+          <w:rFonts w:ascii="Times New Roman" w:hAnsi="Times New Roman" w:cs="Times New Roman"/>
+          <w:sz w:val="36"/>
+        </w:rPr>
+        <w:t>numeroDiOccorrenzeNelleFrasi</w:t>
+      </w:r>
+      <w:proofErr w:type="spellEnd"/>
+    </w:p>
+    <w:p>
+      <w:pPr>
+        <w:ind w:left="360"/>
+        <w:rPr>
+          <w:rFonts w:ascii="Times New Roman" w:hAnsi="Times New Roman" w:cs="Times New Roman"/>
+          <w:sz w:val="36"/>
+          <w:u w:val="single"/>
+        </w:rPr>
+      </w:pPr>
+    </w:p>
+    <w:p>
+      <w:pPr>
+        <w:ind w:left="360"/>
+        <w:rPr>
+          <w:rFonts w:ascii="Times New Roman" w:hAnsi="Times New Roman" w:cs="Times New Roman"/>
+          <w:sz w:val="36"/>
+          <w:u w:val="single"/>
+        </w:rPr>
+      </w:pPr>
+    </w:p>
+    <w:p>
+      <w:pPr>
+        <w:ind w:left="360"/>
+        <w:rPr>
+          <w:rFonts w:ascii="Times New Roman" w:hAnsi="Times New Roman" w:cs="Times New Roman"/>
+          <w:sz w:val="36"/>
+          <w:u w:val="single"/>
+        </w:rPr>
+      </w:pPr>
+    </w:p>
+    <w:p>
+      <w:pPr>
+        <w:ind w:left="360"/>
+        <w:rPr>
+          <w:rFonts w:ascii="Times New Roman" w:hAnsi="Times New Roman" w:cs="Times New Roman"/>
+          <w:sz w:val="36"/>
+          <w:u w:val="single"/>
+        </w:rPr>
+      </w:pPr>
+      <w:r>
+        <w:rPr>
+          <w:rFonts w:ascii="Times New Roman" w:hAnsi="Times New Roman" w:cs="Times New Roman"/>
+          <w:sz w:val="36"/>
+          <w:u w:val="single"/>
+        </w:rPr>
+        <w:t>Tabella delle frasi</w:t>
+      </w:r>
+    </w:p>
+    <w:p>
+      <w:pPr>
+        <w:ind w:left="360"/>
+        <w:rPr>
+          <w:rFonts w:ascii="Times New Roman" w:hAnsi="Times New Roman" w:cs="Times New Roman"/>
+          <w:sz w:val="36"/>
+        </w:rPr>
+      </w:pPr>
+      <w:r>
+        <w:rPr>
+          <w:rFonts w:ascii="Times New Roman" w:hAnsi="Times New Roman" w:cs="Times New Roman"/>
+          <w:sz w:val="36"/>
+        </w:rPr>
+        <w:t>ID, sentimento, frase</w:t>
+      </w:r>
+    </w:p>
+    <w:p>
+      <w:pPr>
+        <w:ind w:left="360"/>
+        <w:rPr>
+          <w:rFonts w:ascii="Times New Roman" w:hAnsi="Times New Roman" w:cs="Times New Roman"/>
+          <w:sz w:val="36"/>
+        </w:rPr>
+      </w:pPr>
+    </w:p>
+    <w:p>
+      <w:pPr>
+        <w:ind w:left="360"/>
+        <w:rPr>
+          <w:rFonts w:ascii="Times New Roman" w:hAnsi="Times New Roman" w:cs="Times New Roman"/>
+          <w:sz w:val="36"/>
+          <w:u w:val="single"/>
+        </w:rPr>
+      </w:pPr>
+      <w:r>
+        <w:rPr>
+          <w:rFonts w:ascii="Times New Roman" w:hAnsi="Times New Roman" w:cs="Times New Roman"/>
+          <w:sz w:val="36"/>
+          <w:u w:val="single"/>
+        </w:rPr>
+        <w:t xml:space="preserve">Tabella </w:t>
+      </w:r>
+      <w:proofErr w:type="spellStart"/>
+      <w:r>
+        <w:rPr>
+          <w:rFonts w:ascii="Times New Roman" w:hAnsi="Times New Roman" w:cs="Times New Roman"/>
+          <w:sz w:val="36"/>
+          <w:u w:val="single"/>
+        </w:rPr>
+        <w:t>stopwords</w:t>
+      </w:r>
+      <w:proofErr w:type="spellEnd"/>
+      <w:r>
+        <w:rPr>
+          <w:rFonts w:ascii="Times New Roman" w:hAnsi="Times New Roman" w:cs="Times New Roman"/>
+          <w:sz w:val="36"/>
+          <w:u w:val="single"/>
+        </w:rPr>
+        <w:t xml:space="preserve"> (STATICA)</w:t>
+      </w:r>
+    </w:p>
+    <w:p>
+      <w:pPr>
+        <w:ind w:left="360"/>
+        <w:rPr>
+          <w:rFonts w:ascii="Times New Roman" w:hAnsi="Times New Roman" w:cs="Times New Roman"/>
+          <w:sz w:val="36"/>
+        </w:rPr>
+      </w:pPr>
+      <w:r>
+        <w:rPr>
+          <w:rFonts w:ascii="Times New Roman" w:hAnsi="Times New Roman" w:cs="Times New Roman"/>
+          <w:sz w:val="36"/>
+        </w:rPr>
+        <w:t>parola</w:t>
+      </w:r>
+    </w:p>
+    <w:p>
+      <w:pPr>
+        <w:ind w:left="360"/>
+        <w:rPr>
+          <w:rFonts w:ascii="Times New Roman" w:hAnsi="Times New Roman" w:cs="Times New Roman"/>
+          <w:sz w:val="36"/>
+        </w:rPr>
+      </w:pPr>
+    </w:p>
+    <w:p>
+      <w:pPr>
+        <w:ind w:left="360"/>
+        <w:rPr>
+          <w:rFonts w:ascii="Times New Roman" w:hAnsi="Times New Roman" w:cs="Times New Roman"/>
+          <w:sz w:val="36"/>
+          <w:u w:val="single"/>
+        </w:rPr>
+      </w:pPr>
+      <w:r>
+        <w:rPr>
+          <w:rFonts w:ascii="Times New Roman" w:hAnsi="Times New Roman" w:cs="Times New Roman"/>
+          <w:sz w:val="36"/>
+          <w:u w:val="single"/>
+        </w:rPr>
+        <w:t xml:space="preserve">Tabella </w:t>
+      </w:r>
+      <w:r>
+        <w:rPr>
+          <w:rFonts w:ascii="Times New Roman" w:hAnsi="Times New Roman" w:cs="Times New Roman"/>
+          <w:sz w:val="36"/>
+          <w:u w:val="single"/>
+        </w:rPr>
+        <w:t xml:space="preserve">negative </w:t>
+      </w:r>
+      <w:proofErr w:type="spellStart"/>
+      <w:r>
+        <w:rPr>
+          <w:rFonts w:ascii="Times New Roman" w:hAnsi="Times New Roman" w:cs="Times New Roman"/>
+          <w:sz w:val="36"/>
+          <w:u w:val="single"/>
+        </w:rPr>
+        <w:t>words</w:t>
+      </w:r>
+      <w:proofErr w:type="spellEnd"/>
+      <w:r>
+        <w:rPr>
+          <w:rFonts w:ascii="Times New Roman" w:hAnsi="Times New Roman" w:cs="Times New Roman"/>
+          <w:sz w:val="36"/>
+          <w:u w:val="single"/>
+        </w:rPr>
+        <w:t xml:space="preserve"> (STATICA)</w:t>
+      </w:r>
+    </w:p>
+    <w:p>
+      <w:pPr>
+        <w:ind w:left="360"/>
+        <w:rPr>
+          <w:rFonts w:ascii="Times New Roman" w:hAnsi="Times New Roman" w:cs="Times New Roman"/>
+          <w:sz w:val="36"/>
+        </w:rPr>
+      </w:pPr>
+      <w:r>
+        <w:rPr>
+          <w:rFonts w:ascii="Times New Roman" w:hAnsi="Times New Roman" w:cs="Times New Roman"/>
+          <w:sz w:val="36"/>
+        </w:rPr>
+        <w:t>parola</w:t>
+      </w:r>
+    </w:p>
+    <w:p>
+      <w:pPr>
+        <w:ind w:left="360"/>
+        <w:rPr>
+          <w:rFonts w:ascii="Times New Roman" w:hAnsi="Times New Roman" w:cs="Times New Roman"/>
+          <w:sz w:val="36"/>
+        </w:rPr>
+      </w:pPr>
+    </w:p>
+    <w:p>
+      <w:pPr>
+        <w:ind w:left="360"/>
+        <w:rPr>
+          <w:rFonts w:ascii="Times New Roman" w:hAnsi="Times New Roman" w:cs="Times New Roman"/>
+          <w:sz w:val="36"/>
+          <w:u w:val="single"/>
+        </w:rPr>
+      </w:pPr>
+      <w:r>
+        <w:rPr>
+          <w:rFonts w:ascii="Times New Roman" w:hAnsi="Times New Roman" w:cs="Times New Roman"/>
+          <w:sz w:val="36"/>
+          <w:u w:val="single"/>
+        </w:rPr>
+        <w:t>Tabella slang</w:t>
+      </w:r>
+      <w:r>
+        <w:rPr>
+          <w:rFonts w:ascii="Times New Roman" w:hAnsi="Times New Roman" w:cs="Times New Roman"/>
+          <w:sz w:val="36"/>
+          <w:u w:val="single"/>
+        </w:rPr>
+        <w:t xml:space="preserve"> (STATICA)</w:t>
+      </w:r>
+    </w:p>
+    <w:p>
+      <w:pPr>
+        <w:ind w:left="360"/>
+        <w:rPr>
+          <w:rFonts w:ascii="Times New Roman" w:hAnsi="Times New Roman" w:cs="Times New Roman"/>
+          <w:sz w:val="36"/>
+        </w:rPr>
+      </w:pPr>
+      <w:r>
+        <w:rPr>
+          <w:rFonts w:ascii="Times New Roman" w:hAnsi="Times New Roman" w:cs="Times New Roman"/>
+          <w:sz w:val="36"/>
+        </w:rPr>
+        <w:t>Slang, traduzione</w:t>
+      </w:r>
+    </w:p>
+    <w:p>
+      <w:pPr>
+        <w:ind w:left="360"/>
+        <w:rPr>
+          <w:rFonts w:ascii="Times New Roman" w:hAnsi="Times New Roman" w:cs="Times New Roman"/>
+          <w:sz w:val="36"/>
+        </w:rPr>
+      </w:pPr>
+    </w:p>
+    <w:p>
+      <w:pPr>
+        <w:ind w:left="360"/>
+        <w:rPr>
+          <w:rFonts w:ascii="Times New Roman" w:hAnsi="Times New Roman" w:cs="Times New Roman"/>
+          <w:sz w:val="36"/>
+          <w:u w:val="single"/>
+        </w:rPr>
+      </w:pPr>
+      <w:r>
+        <w:rPr>
+          <w:rFonts w:ascii="Times New Roman" w:hAnsi="Times New Roman" w:cs="Times New Roman"/>
+          <w:sz w:val="36"/>
+          <w:u w:val="single"/>
+        </w:rPr>
+        <w:t>Tabella emoticon/</w:t>
+      </w:r>
+      <w:proofErr w:type="spellStart"/>
+      <w:r>
+        <w:rPr>
+          <w:rFonts w:ascii="Times New Roman" w:hAnsi="Times New Roman" w:cs="Times New Roman"/>
+          <w:sz w:val="36"/>
+          <w:u w:val="single"/>
+        </w:rPr>
+        <w:t>emoji</w:t>
+      </w:r>
+      <w:proofErr w:type="spellEnd"/>
+      <w:r>
+        <w:rPr>
+          <w:rFonts w:ascii="Times New Roman" w:hAnsi="Times New Roman" w:cs="Times New Roman"/>
+          <w:sz w:val="36"/>
+          <w:u w:val="single"/>
+        </w:rPr>
+        <w:t xml:space="preserve"> (STATICA)</w:t>
+      </w:r>
+    </w:p>
+    <w:p>
+      <w:pPr>
+        <w:ind w:left="360"/>
+        <w:rPr>
+          <w:rFonts w:ascii="Times New Roman" w:hAnsi="Times New Roman" w:cs="Times New Roman"/>
+          <w:sz w:val="36"/>
+        </w:rPr>
+      </w:pPr>
+      <w:r>
+        <w:rPr>
+          <w:rFonts w:ascii="Times New Roman" w:hAnsi="Times New Roman" w:cs="Times New Roman"/>
+          <w:sz w:val="36"/>
+        </w:rPr>
+        <w:t>ID,</w:t>
+      </w:r>
       <w:bookmarkStart w:id="0" w:name="_GoBack"/>
-    </w:p>
-    <w:p>
-      <w:pPr>
-        <w:ind w:left="360"/>
-        <w:rPr>
-          <w:rFonts w:ascii="Times New Roman" w:hAnsi="Times New Roman" w:cs="Times New Roman"/>
-          <w:sz w:val="36"/>
-          <w:u w:val="single"/>
-        </w:rPr>
-      </w:pPr>
-      <w:r>
-        <w:rPr>
-          <w:rFonts w:ascii="Times New Roman" w:hAnsi="Times New Roman" w:cs="Times New Roman"/>
-          <w:b/>
-          <w:sz w:val="36"/>
-          <w:u w:val="single"/>
-        </w:rPr>
-        <w:t xml:space="preserve">Tabella conteggi </w:t>
-      </w:r>
-      <w:proofErr w:type="spellStart"/>
-      <w:r>
-        <w:rPr>
-          <w:rFonts w:ascii="Times New Roman" w:hAnsi="Times New Roman" w:cs="Times New Roman"/>
-          <w:b/>
-          <w:sz w:val="36"/>
-          <w:u w:val="single"/>
-        </w:rPr>
-        <w:t>hashtag</w:t>
-      </w:r>
-      <w:proofErr w:type="spellEnd"/>
-      <w:r>
-        <w:rPr>
-          <w:rFonts w:ascii="Times New Roman" w:hAnsi="Times New Roman" w:cs="Times New Roman"/>
-          <w:sz w:val="36"/>
-          <w:u w:val="single"/>
-        </w:rPr>
-        <w:t xml:space="preserve"> </w:t>
-      </w:r>
       <w:bookmarkEnd w:id="0"/>
-      <w:r>
-        <w:rPr>
-          <w:rFonts w:ascii="Times New Roman" w:hAnsi="Times New Roman" w:cs="Times New Roman"/>
-          <w:sz w:val="36"/>
-          <w:u w:val="single"/>
-        </w:rPr>
-        <w:t>INNESTATO</w:t>
-      </w:r>
-    </w:p>
-    <w:p>
-      <w:pPr>
-        <w:ind w:left="360"/>
-        <w:rPr>
-          <w:rFonts w:ascii="Times New Roman" w:hAnsi="Times New Roman" w:cs="Times New Roman"/>
-          <w:sz w:val="36"/>
-        </w:rPr>
-      </w:pPr>
-      <w:proofErr w:type="spellStart"/>
-      <w:r>
-        <w:rPr>
-          <w:rFonts w:ascii="Times New Roman" w:hAnsi="Times New Roman" w:cs="Times New Roman"/>
-          <w:sz w:val="36"/>
-        </w:rPr>
-        <w:t>Hashtag</w:t>
-      </w:r>
-      <w:proofErr w:type="spellEnd"/>
-      <w:r>
-        <w:rPr>
-          <w:rFonts w:ascii="Times New Roman" w:hAnsi="Times New Roman" w:cs="Times New Roman"/>
-          <w:sz w:val="36"/>
-        </w:rPr>
-        <w:t xml:space="preserve">, sentimento, </w:t>
-      </w:r>
-      <w:proofErr w:type="spellStart"/>
-      <w:r>
-        <w:rPr>
-          <w:rFonts w:ascii="Times New Roman" w:hAnsi="Times New Roman" w:cs="Times New Roman"/>
-          <w:sz w:val="36"/>
-        </w:rPr>
-        <w:t>numeroDiOccorrenzeNelleFrasi</w:t>
-      </w:r>
-      <w:proofErr w:type="spellEnd"/>
-    </w:p>
-    <w:p>
-      <w:pPr>
-        <w:ind w:left="360"/>
-        <w:rPr>
-          <w:rFonts w:ascii="Times New Roman" w:hAnsi="Times New Roman" w:cs="Times New Roman"/>
-          <w:sz w:val="36"/>
-          <w:u w:val="single"/>
-        </w:rPr>
-      </w:pPr>
-    </w:p>
-    <w:p>
-      <w:pPr>
-        <w:ind w:left="360"/>
-        <w:rPr>
-          <w:rFonts w:ascii="Times New Roman" w:hAnsi="Times New Roman" w:cs="Times New Roman"/>
-          <w:sz w:val="36"/>
-          <w:u w:val="single"/>
-        </w:rPr>
-      </w:pPr>
-    </w:p>
-    <w:p>
-      <w:pPr>
-        <w:ind w:left="360"/>
-        <w:rPr>
-          <w:rFonts w:ascii="Times New Roman" w:hAnsi="Times New Roman" w:cs="Times New Roman"/>
-          <w:sz w:val="36"/>
-          <w:u w:val="single"/>
-        </w:rPr>
-      </w:pPr>
-    </w:p>
-    <w:p>
-      <w:pPr>
-        <w:ind w:left="360"/>
-        <w:rPr>
-          <w:rFonts w:ascii="Times New Roman" w:hAnsi="Times New Roman" w:cs="Times New Roman"/>
-          <w:sz w:val="36"/>
-          <w:u w:val="single"/>
-        </w:rPr>
-      </w:pPr>
-      <w:r>
-        <w:rPr>
-          <w:rFonts w:ascii="Times New Roman" w:hAnsi="Times New Roman" w:cs="Times New Roman"/>
-          <w:sz w:val="36"/>
-          <w:u w:val="single"/>
-        </w:rPr>
-        <w:t>Tabella delle frasi</w:t>
-      </w:r>
-    </w:p>
-    <w:p>
-      <w:pPr>
-        <w:ind w:left="360"/>
-        <w:rPr>
-          <w:rFonts w:ascii="Times New Roman" w:hAnsi="Times New Roman" w:cs="Times New Roman"/>
-          <w:sz w:val="36"/>
-        </w:rPr>
-      </w:pPr>
-      <w:r>
-        <w:rPr>
-          <w:rFonts w:ascii="Times New Roman" w:hAnsi="Times New Roman" w:cs="Times New Roman"/>
-          <w:sz w:val="36"/>
-        </w:rPr>
-        <w:t>ID, sentimento, frase</w:t>
-      </w:r>
-    </w:p>
-    <w:p>
-      <w:pPr>
-        <w:ind w:left="360"/>
-        <w:rPr>
-          <w:rFonts w:ascii="Times New Roman" w:hAnsi="Times New Roman" w:cs="Times New Roman"/>
-          <w:sz w:val="36"/>
-        </w:rPr>
-      </w:pPr>
-    </w:p>
-    <w:p>
-      <w:pPr>
-        <w:ind w:left="360"/>
-        <w:rPr>
-          <w:rFonts w:ascii="Times New Roman" w:hAnsi="Times New Roman" w:cs="Times New Roman"/>
-          <w:sz w:val="36"/>
-          <w:u w:val="single"/>
-        </w:rPr>
-      </w:pPr>
-      <w:r>
-        <w:rPr>
-          <w:rFonts w:ascii="Times New Roman" w:hAnsi="Times New Roman" w:cs="Times New Roman"/>
-          <w:sz w:val="36"/>
-          <w:u w:val="single"/>
-        </w:rPr>
-        <w:t xml:space="preserve">Tabella </w:t>
-      </w:r>
-      <w:proofErr w:type="spellStart"/>
-      <w:r>
-        <w:rPr>
-          <w:rFonts w:ascii="Times New Roman" w:hAnsi="Times New Roman" w:cs="Times New Roman"/>
-          <w:sz w:val="36"/>
-          <w:u w:val="single"/>
-        </w:rPr>
-        <w:t>stopwords</w:t>
-      </w:r>
-      <w:proofErr w:type="spellEnd"/>
-      <w:r>
-        <w:rPr>
-          <w:rFonts w:ascii="Times New Roman" w:hAnsi="Times New Roman" w:cs="Times New Roman"/>
-          <w:sz w:val="36"/>
-          <w:u w:val="single"/>
-        </w:rPr>
-        <w:t xml:space="preserve"> (STATICA)</w:t>
-      </w:r>
-    </w:p>
-    <w:p>
-      <w:pPr>
-        <w:ind w:left="360"/>
-        <w:rPr>
-          <w:rFonts w:ascii="Times New Roman" w:hAnsi="Times New Roman" w:cs="Times New Roman"/>
-          <w:sz w:val="36"/>
-        </w:rPr>
-      </w:pPr>
-      <w:r>
-        <w:rPr>
-          <w:rFonts w:ascii="Times New Roman" w:hAnsi="Times New Roman" w:cs="Times New Roman"/>
-          <w:sz w:val="36"/>
-        </w:rPr>
-        <w:t>parola</w:t>
-      </w:r>
-    </w:p>
-    <w:p>
-      <w:pPr>
-        <w:ind w:left="360"/>
-        <w:rPr>
-          <w:rFonts w:ascii="Times New Roman" w:hAnsi="Times New Roman" w:cs="Times New Roman"/>
-          <w:sz w:val="36"/>
-        </w:rPr>
-      </w:pPr>
-    </w:p>
-    <w:p>
-      <w:pPr>
-        <w:ind w:left="360"/>
-        <w:rPr>
-          <w:rFonts w:ascii="Times New Roman" w:hAnsi="Times New Roman" w:cs="Times New Roman"/>
-          <w:sz w:val="36"/>
-          <w:u w:val="single"/>
-        </w:rPr>
-      </w:pPr>
-      <w:r>
-        <w:rPr>
-          <w:rFonts w:ascii="Times New Roman" w:hAnsi="Times New Roman" w:cs="Times New Roman"/>
-          <w:sz w:val="36"/>
-          <w:u w:val="single"/>
-        </w:rPr>
-        <w:t xml:space="preserve">Tabella </w:t>
-      </w:r>
-      <w:r>
-        <w:rPr>
-          <w:rFonts w:ascii="Times New Roman" w:hAnsi="Times New Roman" w:cs="Times New Roman"/>
-          <w:sz w:val="36"/>
-          <w:u w:val="single"/>
-        </w:rPr>
-        <w:t xml:space="preserve">negative </w:t>
-      </w:r>
-      <w:proofErr w:type="spellStart"/>
-      <w:r>
-        <w:rPr>
-          <w:rFonts w:ascii="Times New Roman" w:hAnsi="Times New Roman" w:cs="Times New Roman"/>
-          <w:sz w:val="36"/>
-          <w:u w:val="single"/>
-        </w:rPr>
-        <w:t>words</w:t>
-      </w:r>
-      <w:proofErr w:type="spellEnd"/>
-      <w:r>
-        <w:rPr>
-          <w:rFonts w:ascii="Times New Roman" w:hAnsi="Times New Roman" w:cs="Times New Roman"/>
-          <w:sz w:val="36"/>
-          <w:u w:val="single"/>
-        </w:rPr>
-        <w:t xml:space="preserve"> (STATICA)</w:t>
-      </w:r>
-    </w:p>
-    <w:p>
-      <w:pPr>
-        <w:ind w:left="360"/>
-        <w:rPr>
-          <w:rFonts w:ascii="Times New Roman" w:hAnsi="Times New Roman" w:cs="Times New Roman"/>
-          <w:sz w:val="36"/>
-        </w:rPr>
-      </w:pPr>
-      <w:r>
-        <w:rPr>
-          <w:rFonts w:ascii="Times New Roman" w:hAnsi="Times New Roman" w:cs="Times New Roman"/>
-          <w:sz w:val="36"/>
-        </w:rPr>
-        <w:t>parola</w:t>
-      </w:r>
-    </w:p>
-    <w:p>
-      <w:pPr>
-        <w:ind w:left="360"/>
-        <w:rPr>
-          <w:rFonts w:ascii="Times New Roman" w:hAnsi="Times New Roman" w:cs="Times New Roman"/>
-          <w:sz w:val="36"/>
-        </w:rPr>
-      </w:pPr>
-    </w:p>
-    <w:p>
-      <w:pPr>
-        <w:ind w:left="360"/>
-        <w:rPr>
-          <w:rFonts w:ascii="Times New Roman" w:hAnsi="Times New Roman" w:cs="Times New Roman"/>
-          <w:sz w:val="36"/>
-          <w:u w:val="single"/>
-        </w:rPr>
-      </w:pPr>
-      <w:r>
-        <w:rPr>
-          <w:rFonts w:ascii="Times New Roman" w:hAnsi="Times New Roman" w:cs="Times New Roman"/>
-          <w:sz w:val="36"/>
-          <w:u w:val="single"/>
-        </w:rPr>
-        <w:t>Tabella slang</w:t>
-      </w:r>
-      <w:r>
-        <w:rPr>
-          <w:rFonts w:ascii="Times New Roman" w:hAnsi="Times New Roman" w:cs="Times New Roman"/>
-          <w:sz w:val="36"/>
-          <w:u w:val="single"/>
-        </w:rPr>
-        <w:t xml:space="preserve"> </w:t>
-      </w:r>
-      <w:r>
-        <w:rPr>
-          <w:rFonts w:ascii="Times New Roman" w:hAnsi="Times New Roman" w:cs="Times New Roman"/>
-          <w:sz w:val="36"/>
-          <w:u w:val="single"/>
-        </w:rPr>
-        <w:t>(STATICA)</w:t>
-      </w:r>
-    </w:p>
-    <w:p>
-      <w:pPr>
-        <w:ind w:left="360"/>
-        <w:rPr>
-          <w:rFonts w:ascii="Times New Roman" w:hAnsi="Times New Roman" w:cs="Times New Roman"/>
-          <w:sz w:val="36"/>
-        </w:rPr>
-      </w:pPr>
-      <w:r>
-        <w:rPr>
-          <w:rFonts w:ascii="Times New Roman" w:hAnsi="Times New Roman" w:cs="Times New Roman"/>
-          <w:sz w:val="36"/>
-        </w:rPr>
-        <w:t>Slang, traduzione</w:t>
-      </w:r>
-    </w:p>
-    <w:p>
-      <w:pPr>
-        <w:ind w:left="360"/>
-        <w:rPr>
-          <w:rFonts w:ascii="Times New Roman" w:hAnsi="Times New Roman" w:cs="Times New Roman"/>
-          <w:sz w:val="36"/>
-        </w:rPr>
-      </w:pPr>
-    </w:p>
-    <w:p>
-      <w:pPr>
-        <w:ind w:left="360"/>
-        <w:rPr>
-          <w:rFonts w:ascii="Times New Roman" w:hAnsi="Times New Roman" w:cs="Times New Roman"/>
-          <w:sz w:val="36"/>
-          <w:u w:val="single"/>
-        </w:rPr>
-      </w:pPr>
-      <w:r>
-        <w:rPr>
-          <w:rFonts w:ascii="Times New Roman" w:hAnsi="Times New Roman" w:cs="Times New Roman"/>
-          <w:sz w:val="36"/>
-          <w:u w:val="single"/>
-        </w:rPr>
-        <w:t>Tabella emoticon/</w:t>
-      </w:r>
-      <w:proofErr w:type="spellStart"/>
-      <w:r>
-        <w:rPr>
-          <w:rFonts w:ascii="Times New Roman" w:hAnsi="Times New Roman" w:cs="Times New Roman"/>
-          <w:sz w:val="36"/>
-          <w:u w:val="single"/>
-        </w:rPr>
-        <w:t>emoji</w:t>
-      </w:r>
-      <w:proofErr w:type="spellEnd"/>
-      <w:r>
-        <w:rPr>
-          <w:rFonts w:ascii="Times New Roman" w:hAnsi="Times New Roman" w:cs="Times New Roman"/>
-          <w:sz w:val="36"/>
-          <w:u w:val="single"/>
-        </w:rPr>
-        <w:t xml:space="preserve"> </w:t>
-      </w:r>
-      <w:r>
-        <w:rPr>
-          <w:rFonts w:ascii="Times New Roman" w:hAnsi="Times New Roman" w:cs="Times New Roman"/>
-          <w:sz w:val="36"/>
-          <w:u w:val="single"/>
-        </w:rPr>
-        <w:t>(STATICA)</w:t>
-      </w:r>
-    </w:p>
-    <w:p>
-      <w:pPr>
-        <w:ind w:left="360"/>
-        <w:rPr>
-          <w:rFonts w:ascii="Times New Roman" w:hAnsi="Times New Roman" w:cs="Times New Roman"/>
-          <w:sz w:val="36"/>
-        </w:rPr>
-      </w:pPr>
       <w:r>
         <w:rPr>
           <w:rFonts w:ascii="Times New Roman" w:hAnsi="Times New Roman" w:cs="Times New Roman"/>
@@ -2504,7 +2487,7 @@
   <a:extraClrSchemeLst/>
   <a:extLst>
     <a:ext uri="{05A4C25C-085E-4340-85A3-A5531E510DB2}">
-      <thm15:themeFamily xmlns:thm15="http://schemas.microsoft.com/office/thememl/2012/main" xmlns="" name="Office Theme" id="{62F939B6-93AF-4DB8-9C6B-D6C7DFDC589F}" vid="{4A3C46E8-61CC-4603-A589-7422A47A8E4A}"/>
+      <thm15:themeFamily xmlns="" xmlns:thm15="http://schemas.microsoft.com/office/thememl/2012/main" name="Office Theme" id="{62F939B6-93AF-4DB8-9C6B-D6C7DFDC589F}" vid="{4A3C46E8-61CC-4603-A589-7422A47A8E4A}"/>
     </a:ext>
   </a:extLst>
 </a:theme>

</xml_diff>